<commit_message>
Add a serial port initialization checking logic
</commit_message>
<xml_diff>
--- a/HCHPversion/Test Reminder of Prototype for HCHPversion.docx
+++ b/HCHPversion/Test Reminder of Prototype for HCHPversion.docx
@@ -32,15 +32,7 @@
         <w:t>T</w:t>
       </w:r>
       <w:r>
-        <w:t xml:space="preserve">he yaw angle </w:t>
-      </w:r>
-      <w:proofErr w:type="gramStart"/>
-      <w:r>
-        <w:t>return</w:t>
-      </w:r>
-      <w:proofErr w:type="gramEnd"/>
-      <w:r>
-        <w:t xml:space="preserve"> to zero logic need to be </w:t>
+        <w:t xml:space="preserve">he yaw angle return to zero logic need to be </w:t>
       </w:r>
       <w:r>
         <w:rPr>
@@ -74,13 +66,58 @@
         <w:t>,</w:t>
       </w:r>
       <w:r>
-        <w:t xml:space="preserve"> spring stiffness also need to be </w:t>
-      </w:r>
-      <w:proofErr w:type="gramStart"/>
-      <w:r>
-        <w:t>calibrated</w:t>
-      </w:r>
-      <w:proofErr w:type="gramEnd"/>
+        <w:t xml:space="preserve"> spring stiffness also need to be calibrated</w:t>
+      </w:r>
+    </w:p>
+    <w:p>
+      <w:pPr>
+        <w:pStyle w:val="a7"/>
+        <w:numPr>
+          <w:ilvl w:val="0"/>
+          <w:numId w:val="3"/>
+        </w:numPr>
+        <w:ind w:firstLineChars="0"/>
+      </w:pPr>
+      <w:r>
+        <w:rPr>
+          <w:rFonts w:hint="eastAsia"/>
+        </w:rPr>
+        <w:t>S</w:t>
+      </w:r>
+      <w:r>
+        <w:t>ystem parameter and motor + driver actuation unit parameter calibration</w:t>
+      </w:r>
+    </w:p>
+    <w:p/>
+    <w:p>
+      <w:r>
+        <w:rPr>
+          <w:rFonts w:hint="eastAsia"/>
+        </w:rPr>
+        <w:t>2</w:t>
+      </w:r>
+      <w:r>
+        <w:t>0210521</w:t>
+      </w:r>
+    </w:p>
+    <w:p>
+      <w:pPr>
+        <w:pStyle w:val="a7"/>
+        <w:numPr>
+          <w:ilvl w:val="0"/>
+          <w:numId w:val="3"/>
+        </w:numPr>
+        <w:ind w:firstLineChars="0"/>
+      </w:pPr>
+      <w:r>
+        <w:rPr>
+          <w:rFonts w:hint="eastAsia"/>
+        </w:rPr>
+        <w:t>H</w:t>
+      </w:r>
+      <w:r>
+        <w:t>igh-level controller end condition</w:t>
+      </w:r>
     </w:p>
     <w:p>
       <w:pPr>
@@ -90,51 +127,49 @@
           <w:numId w:val="2"/>
         </w:numPr>
         <w:ind w:firstLineChars="0"/>
-      </w:pPr>
-      <w:r>
-        <w:rPr>
-          <w:rFonts w:hint="eastAsia"/>
-        </w:rPr>
-        <w:t>I</w:t>
-      </w:r>
-      <w:r>
-        <w:t xml:space="preserve">MU need to check if it is 6 axis or 9 </w:t>
-      </w:r>
-      <w:proofErr w:type="gramStart"/>
-      <w:r>
-        <w:t>axis</w:t>
-      </w:r>
-      <w:proofErr w:type="gramEnd"/>
+        <w:rPr>
+          <w:rFonts w:cs="Times New Roman"/>
+        </w:rPr>
+      </w:pPr>
+      <w:r>
+        <w:t xml:space="preserve">The time-up stop condition for timer-loop </w:t>
+      </w:r>
+      <w:r>
+        <w:rPr>
+          <w:rFonts w:cs="Times New Roman"/>
+        </w:rPr>
+        <w:t>need to be determined</w:t>
+      </w:r>
     </w:p>
     <w:p>
       <w:pPr>
         <w:pStyle w:val="a7"/>
         <w:numPr>
           <w:ilvl w:val="0"/>
-          <w:numId w:val="3"/>
+          <w:numId w:val="4"/>
         </w:numPr>
         <w:ind w:firstLineChars="0"/>
-      </w:pPr>
-      <w:r>
-        <w:rPr>
-          <w:rFonts w:hint="eastAsia"/>
-        </w:rPr>
-        <w:t>S</w:t>
-      </w:r>
-      <w:r>
-        <w:t>ystem parameter and motor + driver actuation unit parameter calibration</w:t>
-      </w:r>
-    </w:p>
-    <w:p/>
-    <w:p>
-      <w:r>
-        <w:rPr>
-          <w:rFonts w:hint="eastAsia"/>
-        </w:rPr>
-        <w:t>2</w:t>
-      </w:r>
-      <w:r>
-        <w:t>0210521</w:t>
+        <w:rPr>
+          <w:rFonts w:cs="Times New Roman"/>
+        </w:rPr>
+      </w:pPr>
+      <w:r>
+        <w:rPr>
+          <w:rFonts w:cs="Times New Roman"/>
+        </w:rPr>
+        <w:t xml:space="preserve">Initialization logic </w:t>
+      </w:r>
+      <w:r>
+        <w:rPr>
+          <w:rFonts w:cs="Times New Roman"/>
+        </w:rPr>
+        <w:t>for Ready signal receiving</w:t>
+      </w:r>
+      <w:r>
+        <w:rPr>
+          <w:rFonts w:cs="Times New Roman"/>
+        </w:rPr>
+        <w:t xml:space="preserve">  √</w:t>
       </w:r>
     </w:p>
     <w:p>
@@ -142,7 +177,7 @@
         <w:pStyle w:val="a7"/>
         <w:numPr>
           <w:ilvl w:val="0"/>
-          <w:numId w:val="3"/>
+          <w:numId w:val="4"/>
         </w:numPr>
         <w:ind w:firstLineChars="0"/>
       </w:pPr>
@@ -150,10 +185,155 @@
         <w:rPr>
           <w:rFonts w:hint="eastAsia"/>
         </w:rPr>
+        <w:t>S</w:t>
+      </w:r>
+      <w:r>
+        <w:t>ensor feedback showing in MATLAB</w:t>
+      </w:r>
+      <w:r>
+        <w:t xml:space="preserve">  </w:t>
+      </w:r>
+      <w:r>
+        <w:rPr>
+          <w:rFonts w:hint="eastAsia"/>
+        </w:rPr>
+        <w:t>√</w:t>
+      </w:r>
+    </w:p>
+    <w:p>
+      <w:pPr>
+        <w:pStyle w:val="a7"/>
+        <w:numPr>
+          <w:ilvl w:val="0"/>
+          <w:numId w:val="4"/>
+        </w:numPr>
+        <w:ind w:firstLineChars="0"/>
+      </w:pPr>
+      <w:r>
+        <w:t>Stop commanded in MATLAB</w:t>
+      </w:r>
+      <w:r>
+        <w:t xml:space="preserve">       </w:t>
+      </w:r>
+      <w:r>
+        <w:rPr>
+          <w:rFonts w:hint="eastAsia"/>
+        </w:rPr>
+        <w:t>√</w:t>
+      </w:r>
+    </w:p>
+    <w:p>
+      <w:pPr>
+        <w:pStyle w:val="a7"/>
+        <w:numPr>
+          <w:ilvl w:val="0"/>
+          <w:numId w:val="4"/>
+        </w:numPr>
+        <w:ind w:firstLineChars="0"/>
+        <w:rPr>
+          <w:color w:val="FF0000"/>
+        </w:rPr>
+      </w:pPr>
+      <w:r>
+        <w:rPr>
+          <w:rFonts w:hint="eastAsia"/>
+          <w:color w:val="FF0000"/>
+        </w:rPr>
         <w:t>H</w:t>
       </w:r>
       <w:r>
-        <w:t>igh-level controller end condition</w:t>
+        <w:rPr>
+          <w:color w:val="FF0000"/>
+        </w:rPr>
+        <w:t xml:space="preserve">igh-level and low-level </w:t>
+      </w:r>
+      <w:r>
+        <w:rPr>
+          <w:color w:val="FF0000"/>
+        </w:rPr>
+        <w:t>hands</w:t>
+      </w:r>
+      <w:r>
+        <w:rPr>
+          <w:color w:val="FF0000"/>
+        </w:rPr>
+        <w:t>hak</w:t>
+      </w:r>
+      <w:r>
+        <w:rPr>
+          <w:color w:val="FF0000"/>
+        </w:rPr>
+        <w:t xml:space="preserve">e </w:t>
+      </w:r>
+      <w:r>
+        <w:rPr>
+          <w:color w:val="FF0000"/>
+        </w:rPr>
+        <w:t>process</w:t>
+      </w:r>
+      <w:r>
+        <w:rPr>
+          <w:color w:val="FF0000"/>
+        </w:rPr>
+        <w:t xml:space="preserve">  </w:t>
+      </w:r>
+      <w:r>
+        <w:rPr>
+          <w:rFonts w:hint="eastAsia"/>
+          <w:color w:val="FF0000"/>
+        </w:rPr>
+        <w:t>√</w:t>
+      </w:r>
+    </w:p>
+    <w:p/>
+    <w:p>
+      <w:r>
+        <w:rPr>
+          <w:rFonts w:hint="eastAsia"/>
+        </w:rPr>
+        <w:t>2</w:t>
+      </w:r>
+      <w:r>
+        <w:t>0210526</w:t>
+      </w:r>
+    </w:p>
+    <w:p>
+      <w:pPr>
+        <w:pStyle w:val="a7"/>
+        <w:numPr>
+          <w:ilvl w:val="0"/>
+          <w:numId w:val="5"/>
+        </w:numPr>
+        <w:ind w:firstLineChars="0"/>
+      </w:pPr>
+      <w:r>
+        <w:t>The phase index calculation function</w:t>
+      </w:r>
+    </w:p>
+    <w:p>
+      <w:pPr>
+        <w:pStyle w:val="a7"/>
+        <w:numPr>
+          <w:ilvl w:val="0"/>
+          <w:numId w:val="5"/>
+        </w:numPr>
+        <w:ind w:firstLineChars="0"/>
+      </w:pPr>
+      <w:r>
+        <w:t>The 'mode' meaning should be adjusted along with the UID strategy</w:t>
+      </w:r>
+    </w:p>
+    <w:p>
+      <w:pPr>
+        <w:pStyle w:val="a7"/>
+        <w:numPr>
+          <w:ilvl w:val="0"/>
+          <w:numId w:val="5"/>
+        </w:numPr>
+        <w:ind w:firstLineChars="0"/>
+      </w:pPr>
+      <w:r>
+        <w:t>High-level controller stop process determination</w:t>
       </w:r>
     </w:p>
     <w:p>
@@ -164,152 +344,42 @@
           <w:numId w:val="2"/>
         </w:numPr>
         <w:ind w:firstLineChars="0"/>
-        <w:rPr>
-          <w:rFonts w:cs="Times New Roman"/>
-        </w:rPr>
-      </w:pPr>
-      <w:r>
-        <w:t xml:space="preserve">The time-up stop condition for timer-loop </w:t>
-      </w:r>
-      <w:r>
-        <w:rPr>
-          <w:rFonts w:cs="Times New Roman"/>
-        </w:rPr>
-        <w:t xml:space="preserve">need to be </w:t>
-      </w:r>
-      <w:proofErr w:type="gramStart"/>
-      <w:r>
-        <w:rPr>
-          <w:rFonts w:cs="Times New Roman"/>
-        </w:rPr>
-        <w:t>determined</w:t>
-      </w:r>
-      <w:proofErr w:type="gramEnd"/>
+      </w:pPr>
+      <w:r>
+        <w:rPr>
+          <w:rFonts w:hint="eastAsia"/>
+        </w:rPr>
+        <w:t>S</w:t>
+      </w:r>
+      <w:r>
+        <w:t>top command send for low-level controller</w:t>
+      </w:r>
     </w:p>
     <w:p>
       <w:pPr>
         <w:pStyle w:val="a7"/>
         <w:numPr>
           <w:ilvl w:val="0"/>
-          <w:numId w:val="4"/>
+          <w:numId w:val="2"/>
         </w:numPr>
         <w:ind w:firstLineChars="0"/>
         <w:rPr>
-          <w:rFonts w:cs="Times New Roman"/>
-        </w:rPr>
-      </w:pPr>
-      <w:r>
-        <w:rPr>
-          <w:rFonts w:cs="Times New Roman"/>
-        </w:rPr>
-        <w:t xml:space="preserve">Initialization logic </w:t>
-      </w:r>
-      <w:r>
-        <w:rPr>
-          <w:rFonts w:cs="Times New Roman"/>
-        </w:rPr>
-        <w:t>for Ready signal receiving</w:t>
-      </w:r>
-      <w:r>
-        <w:rPr>
-          <w:rFonts w:cs="Times New Roman"/>
-        </w:rPr>
-        <w:t xml:space="preserve">  √</w:t>
-      </w:r>
-    </w:p>
-    <w:p>
-      <w:pPr>
-        <w:pStyle w:val="a7"/>
-        <w:numPr>
-          <w:ilvl w:val="0"/>
-          <w:numId w:val="4"/>
-        </w:numPr>
-        <w:ind w:firstLineChars="0"/>
-      </w:pPr>
-      <w:r>
-        <w:rPr>
           <w:rFonts w:hint="eastAsia"/>
         </w:rPr>
-        <w:t>S</w:t>
-      </w:r>
-      <w:r>
-        <w:t xml:space="preserve">ensor feedback showing in </w:t>
-      </w:r>
-      <w:proofErr w:type="gramStart"/>
-      <w:r>
-        <w:t>MATLAB</w:t>
-      </w:r>
-      <w:proofErr w:type="gramEnd"/>
-    </w:p>
-    <w:p>
-      <w:pPr>
-        <w:pStyle w:val="a7"/>
-        <w:numPr>
-          <w:ilvl w:val="0"/>
-          <w:numId w:val="4"/>
-        </w:numPr>
-        <w:ind w:firstLineChars="0"/>
-      </w:pPr>
-      <w:r>
-        <w:t xml:space="preserve">Stop commanded in </w:t>
-      </w:r>
-      <w:proofErr w:type="gramStart"/>
-      <w:r>
-        <w:t>MATLAB</w:t>
-      </w:r>
-      <w:proofErr w:type="gramEnd"/>
-    </w:p>
-    <w:p>
-      <w:pPr>
-        <w:pStyle w:val="a7"/>
-        <w:numPr>
-          <w:ilvl w:val="0"/>
-          <w:numId w:val="4"/>
-        </w:numPr>
-        <w:ind w:firstLineChars="0"/>
-        <w:rPr>
-          <w:color w:val="FF0000"/>
-        </w:rPr>
       </w:pPr>
       <w:r>
         <w:rPr>
           <w:rFonts w:hint="eastAsia"/>
-          <w:color w:val="FF0000"/>
-        </w:rPr>
-        <w:t>H</w:t>
-      </w:r>
-      <w:r>
-        <w:rPr>
-          <w:color w:val="FF0000"/>
-        </w:rPr>
-        <w:t xml:space="preserve">igh-level and low-level </w:t>
-      </w:r>
-      <w:r>
-        <w:rPr>
-          <w:color w:val="FF0000"/>
-        </w:rPr>
-        <w:t>hands</w:t>
-      </w:r>
-      <w:r>
-        <w:rPr>
-          <w:color w:val="FF0000"/>
-        </w:rPr>
-        <w:t>hak</w:t>
-      </w:r>
-      <w:r>
-        <w:rPr>
-          <w:color w:val="FF0000"/>
-        </w:rPr>
-        <w:t xml:space="preserve">e </w:t>
-      </w:r>
-      <w:r>
-        <w:rPr>
-          <w:color w:val="FF0000"/>
-        </w:rPr>
-        <w:t>process</w:t>
-      </w:r>
-    </w:p>
-    <w:p/>
+        </w:rPr>
+        <w:t>M</w:t>
+      </w:r>
+      <w:r>
+        <w:t xml:space="preserve">ake sure the low-level controller received the </w:t>
+      </w:r>
+      <w:r>
+        <w:t>stop command</w:t>
+      </w:r>
+    </w:p>
     <w:sectPr>
       <w:pgSz w:w="11906" w:h="16838"/>
       <w:pgMar w:top="1440" w:right="1800" w:bottom="1440" w:left="1800" w:header="851" w:footer="992" w:gutter="0"/>
@@ -363,7 +433,7 @@
   <w:abstractNum w:abstractNumId="0" w15:restartNumberingAfterBreak="0">
     <w:nsid w:val="34C9477B"/>
     <w:multiLevelType w:val="hybridMultilevel"/>
-    <w:tmpl w:val="2A6003A0"/>
+    <w:tmpl w:val="BA2015F2"/>
     <w:lvl w:ilvl="0" w:tplc="0409000B">
       <w:start w:val="1"/>
       <w:numFmt w:val="bullet"/>
@@ -703,6 +773,119 @@
     <w:nsid w:val="55697399"/>
     <w:multiLevelType w:val="hybridMultilevel"/>
     <w:tmpl w:val="24FAD590"/>
+    <w:lvl w:ilvl="0" w:tplc="04090001">
+      <w:start w:val="1"/>
+      <w:numFmt w:val="bullet"/>
+      <w:lvlText w:val=""/>
+      <w:lvlJc w:val="left"/>
+      <w:pPr>
+        <w:ind w:left="420" w:hanging="420"/>
+      </w:pPr>
+      <w:rPr>
+        <w:rFonts w:ascii="Wingdings" w:hAnsi="Wingdings" w:hint="default"/>
+      </w:rPr>
+    </w:lvl>
+    <w:lvl w:ilvl="1" w:tplc="04090003" w:tentative="1">
+      <w:start w:val="1"/>
+      <w:numFmt w:val="bullet"/>
+      <w:lvlText w:val=""/>
+      <w:lvlJc w:val="left"/>
+      <w:pPr>
+        <w:ind w:left="840" w:hanging="420"/>
+      </w:pPr>
+      <w:rPr>
+        <w:rFonts w:ascii="Wingdings" w:hAnsi="Wingdings" w:hint="default"/>
+      </w:rPr>
+    </w:lvl>
+    <w:lvl w:ilvl="2" w:tplc="04090005" w:tentative="1">
+      <w:start w:val="1"/>
+      <w:numFmt w:val="bullet"/>
+      <w:lvlText w:val=""/>
+      <w:lvlJc w:val="left"/>
+      <w:pPr>
+        <w:ind w:left="1260" w:hanging="420"/>
+      </w:pPr>
+      <w:rPr>
+        <w:rFonts w:ascii="Wingdings" w:hAnsi="Wingdings" w:hint="default"/>
+      </w:rPr>
+    </w:lvl>
+    <w:lvl w:ilvl="3" w:tplc="04090001" w:tentative="1">
+      <w:start w:val="1"/>
+      <w:numFmt w:val="bullet"/>
+      <w:lvlText w:val=""/>
+      <w:lvlJc w:val="left"/>
+      <w:pPr>
+        <w:ind w:left="1680" w:hanging="420"/>
+      </w:pPr>
+      <w:rPr>
+        <w:rFonts w:ascii="Wingdings" w:hAnsi="Wingdings" w:hint="default"/>
+      </w:rPr>
+    </w:lvl>
+    <w:lvl w:ilvl="4" w:tplc="04090003" w:tentative="1">
+      <w:start w:val="1"/>
+      <w:numFmt w:val="bullet"/>
+      <w:lvlText w:val=""/>
+      <w:lvlJc w:val="left"/>
+      <w:pPr>
+        <w:ind w:left="2100" w:hanging="420"/>
+      </w:pPr>
+      <w:rPr>
+        <w:rFonts w:ascii="Wingdings" w:hAnsi="Wingdings" w:hint="default"/>
+      </w:rPr>
+    </w:lvl>
+    <w:lvl w:ilvl="5" w:tplc="04090005" w:tentative="1">
+      <w:start w:val="1"/>
+      <w:numFmt w:val="bullet"/>
+      <w:lvlText w:val=""/>
+      <w:lvlJc w:val="left"/>
+      <w:pPr>
+        <w:ind w:left="2520" w:hanging="420"/>
+      </w:pPr>
+      <w:rPr>
+        <w:rFonts w:ascii="Wingdings" w:hAnsi="Wingdings" w:hint="default"/>
+      </w:rPr>
+    </w:lvl>
+    <w:lvl w:ilvl="6" w:tplc="04090001" w:tentative="1">
+      <w:start w:val="1"/>
+      <w:numFmt w:val="bullet"/>
+      <w:lvlText w:val=""/>
+      <w:lvlJc w:val="left"/>
+      <w:pPr>
+        <w:ind w:left="2940" w:hanging="420"/>
+      </w:pPr>
+      <w:rPr>
+        <w:rFonts w:ascii="Wingdings" w:hAnsi="Wingdings" w:hint="default"/>
+      </w:rPr>
+    </w:lvl>
+    <w:lvl w:ilvl="7" w:tplc="04090003" w:tentative="1">
+      <w:start w:val="1"/>
+      <w:numFmt w:val="bullet"/>
+      <w:lvlText w:val=""/>
+      <w:lvlJc w:val="left"/>
+      <w:pPr>
+        <w:ind w:left="3360" w:hanging="420"/>
+      </w:pPr>
+      <w:rPr>
+        <w:rFonts w:ascii="Wingdings" w:hAnsi="Wingdings" w:hint="default"/>
+      </w:rPr>
+    </w:lvl>
+    <w:lvl w:ilvl="8" w:tplc="04090005" w:tentative="1">
+      <w:start w:val="1"/>
+      <w:numFmt w:val="bullet"/>
+      <w:lvlText w:val=""/>
+      <w:lvlJc w:val="left"/>
+      <w:pPr>
+        <w:ind w:left="3780" w:hanging="420"/>
+      </w:pPr>
+      <w:rPr>
+        <w:rFonts w:ascii="Wingdings" w:hAnsi="Wingdings" w:hint="default"/>
+      </w:rPr>
+    </w:lvl>
+  </w:abstractNum>
+  <w:abstractNum w:abstractNumId="4" w15:restartNumberingAfterBreak="0">
+    <w:nsid w:val="61D15C5E"/>
+    <w:multiLevelType w:val="hybridMultilevel"/>
+    <w:tmpl w:val="7924D24A"/>
     <w:lvl w:ilvl="0" w:tplc="04090001">
       <w:start w:val="1"/>
       <w:numFmt w:val="bullet"/>
@@ -823,6 +1006,9 @@
   </w:num>
   <w:num w:numId="4">
     <w:abstractNumId w:val="3"/>
+  </w:num>
+  <w:num w:numId="5">
+    <w:abstractNumId w:val="4"/>
   </w:num>
 </w:numbering>
 </file>

</xml_diff>